<commit_message>
part 6 and pdf
</commit_message>
<xml_diff>
--- a/part6.docx
+++ b/part6.docx
@@ -443,6 +443,13 @@
     </w:p>
     <w:p>
       <w:pPr>
+        <w:rPr>
+          <w:rtl/>
+        </w:rPr>
+      </w:pPr>
+    </w:p>
+    <w:p>
+      <w:pPr>
         <w:spacing w:before="100" w:beforeAutospacing="1" w:after="100" w:afterAutospacing="1"/>
         <w:rPr>
           <w:rFonts w:asciiTheme="minorHAnsi" w:eastAsiaTheme="minorHAnsi" w:hAnsiTheme="minorHAnsi" w:cstheme="minorBidi"/>
@@ -464,6 +471,7 @@
           <w:lang w:val="en-US"/>
           <w14:ligatures w14:val="standardContextual"/>
         </w:rPr>
+        <w:lastRenderedPageBreak/>
         <w:t>Model setup with k=</w:t>
       </w:r>
       <w:r>
@@ -495,7 +503,6 @@
           <w:lang w:val="en-US"/>
           <w14:ligatures w14:val="standardContextual"/>
         </w:rPr>
-        <w:lastRenderedPageBreak/>
         <w:t>We trained the same character-level language model with a shorter context window of k = 5 characters.</w:t>
       </w:r>
       <w:r>
@@ -868,7 +875,6 @@
           <w:lang w:val="en-US"/>
           <w14:ligatures w14:val="standardContextual"/>
         </w:rPr>
-        <w:lastRenderedPageBreak/>
         <w:t>Model setup with k=</w:t>
       </w:r>
       <w:r>
@@ -1305,7 +1311,6 @@
           <w:lang w:val="en-US"/>
           <w14:ligatures w14:val="standardContextual"/>
         </w:rPr>
-        <w:lastRenderedPageBreak/>
         <w:t>Comparison of different context lengths (k)</w:t>
       </w:r>
     </w:p>
@@ -2901,6 +2906,7 @@
           <w:lang w:val="en-US"/>
           <w14:ligatures w14:val="standardContextual"/>
         </w:rPr>
+        <w:lastRenderedPageBreak/>
         <w:drawing>
           <wp:anchor distT="0" distB="0" distL="114300" distR="114300" simplePos="0" relativeHeight="251660288" behindDoc="0" locked="0" layoutInCell="1" allowOverlap="1" wp14:anchorId="7F03DFD9" wp14:editId="0F50D744">
             <wp:simplePos x="0" y="0"/>
@@ -2984,7 +2990,699 @@
         <w:tabs>
           <w:tab w:val="left" w:pos="4200"/>
         </w:tabs>
-      </w:pPr>
+        <w:rPr>
+          <w:rtl/>
+        </w:rPr>
+      </w:pPr>
+    </w:p>
+    <w:p>
+      <w:pPr>
+        <w:tabs>
+          <w:tab w:val="left" w:pos="4200"/>
+        </w:tabs>
+        <w:rPr>
+          <w:rtl/>
+        </w:rPr>
+      </w:pPr>
+    </w:p>
+    <w:p>
+      <w:pPr>
+        <w:tabs>
+          <w:tab w:val="left" w:pos="4200"/>
+        </w:tabs>
+        <w:rPr>
+          <w:rtl/>
+        </w:rPr>
+      </w:pPr>
+    </w:p>
+    <w:p>
+      <w:pPr>
+        <w:tabs>
+          <w:tab w:val="left" w:pos="4200"/>
+        </w:tabs>
+        <w:rPr>
+          <w:rtl/>
+        </w:rPr>
+      </w:pPr>
+    </w:p>
+    <w:p>
+      <w:pPr>
+        <w:tabs>
+          <w:tab w:val="left" w:pos="4200"/>
+        </w:tabs>
+        <w:rPr>
+          <w:rtl/>
+        </w:rPr>
+      </w:pPr>
+    </w:p>
+    <w:p>
+      <w:pPr>
+        <w:tabs>
+          <w:tab w:val="left" w:pos="4200"/>
+        </w:tabs>
+        <w:rPr>
+          <w:rtl/>
+        </w:rPr>
+      </w:pPr>
+    </w:p>
+    <w:p>
+      <w:pPr>
+        <w:tabs>
+          <w:tab w:val="left" w:pos="4200"/>
+        </w:tabs>
+        <w:rPr>
+          <w:rtl/>
+        </w:rPr>
+      </w:pPr>
+    </w:p>
+    <w:p>
+      <w:pPr>
+        <w:tabs>
+          <w:tab w:val="left" w:pos="4200"/>
+        </w:tabs>
+        <w:rPr>
+          <w:rtl/>
+        </w:rPr>
+      </w:pPr>
+    </w:p>
+    <w:p>
+      <w:pPr>
+        <w:tabs>
+          <w:tab w:val="left" w:pos="4200"/>
+        </w:tabs>
+        <w:rPr>
+          <w:rtl/>
+        </w:rPr>
+      </w:pPr>
+    </w:p>
+    <w:p>
+      <w:pPr>
+        <w:tabs>
+          <w:tab w:val="left" w:pos="4200"/>
+        </w:tabs>
+        <w:rPr>
+          <w:rtl/>
+        </w:rPr>
+      </w:pPr>
+    </w:p>
+    <w:p>
+      <w:pPr>
+        <w:tabs>
+          <w:tab w:val="left" w:pos="4200"/>
+        </w:tabs>
+        <w:rPr>
+          <w:rtl/>
+        </w:rPr>
+      </w:pPr>
+    </w:p>
+    <w:p>
+      <w:pPr>
+        <w:tabs>
+          <w:tab w:val="left" w:pos="4200"/>
+        </w:tabs>
+        <w:rPr>
+          <w:rtl/>
+        </w:rPr>
+      </w:pPr>
+    </w:p>
+    <w:p>
+      <w:pPr>
+        <w:tabs>
+          <w:tab w:val="left" w:pos="4200"/>
+        </w:tabs>
+        <w:rPr>
+          <w:rtl/>
+        </w:rPr>
+      </w:pPr>
+    </w:p>
+    <w:p>
+      <w:pPr>
+        <w:tabs>
+          <w:tab w:val="left" w:pos="4200"/>
+        </w:tabs>
+        <w:rPr>
+          <w:rtl/>
+        </w:rPr>
+      </w:pPr>
+    </w:p>
+    <w:p>
+      <w:pPr>
+        <w:tabs>
+          <w:tab w:val="left" w:pos="4200"/>
+        </w:tabs>
+        <w:rPr>
+          <w:rtl/>
+        </w:rPr>
+      </w:pPr>
+    </w:p>
+    <w:p>
+      <w:pPr>
+        <w:tabs>
+          <w:tab w:val="left" w:pos="4200"/>
+        </w:tabs>
+        <w:rPr>
+          <w:rtl/>
+        </w:rPr>
+      </w:pPr>
+    </w:p>
+    <w:p>
+      <w:pPr>
+        <w:spacing w:before="100" w:beforeAutospacing="1" w:after="100" w:afterAutospacing="1"/>
+        <w:rPr>
+          <w:rFonts w:asciiTheme="minorHAnsi" w:eastAsiaTheme="minorHAnsi" w:hAnsiTheme="minorHAnsi" w:cstheme="minorBidi"/>
+          <w:b/>
+          <w:bCs/>
+          <w:kern w:val="2"/>
+          <w:u w:val="single"/>
+          <w:lang w:val="en-US"/>
+          <w14:ligatures w14:val="standardContextual"/>
+        </w:rPr>
+      </w:pPr>
+      <w:r>
+        <w:t xml:space="preserve"> </w:t>
+      </w:r>
+      <w:r>
+        <w:rPr>
+          <w:rFonts w:asciiTheme="minorHAnsi" w:eastAsiaTheme="minorHAnsi" w:hAnsiTheme="minorHAnsi" w:cstheme="minorBidi"/>
+          <w:b/>
+          <w:bCs/>
+          <w:kern w:val="2"/>
+          <w:u w:val="single"/>
+          <w:lang w:val="en-US"/>
+          <w14:ligatures w14:val="standardContextual"/>
+        </w:rPr>
+        <w:t>Appendix: 10 Sampled Texts from Best Model (k=10)</w:t>
+      </w:r>
+    </w:p>
+    <w:p>
+      <w:pPr>
+        <w:spacing w:before="100" w:beforeAutospacing="1" w:after="100" w:afterAutospacing="1"/>
+        <w:rPr>
+          <w:rFonts w:asciiTheme="minorHAnsi" w:hAnsiTheme="minorHAnsi"/>
+          <w:color w:val="000000" w:themeColor="text1"/>
+        </w:rPr>
+      </w:pPr>
+      <w:r>
+        <w:rPr>
+          <w:rFonts w:asciiTheme="minorHAnsi" w:hAnsiTheme="minorHAnsi"/>
+          <w:color w:val="000000" w:themeColor="text1"/>
+        </w:rPr>
+        <w:t>Below are 10 character-level text samples of 100 characters each, generated after each epoch from the best-performing model (</w:t>
+      </w:r>
+      <w:r>
+        <w:rPr>
+          <w:rStyle w:val="HTMLCode"/>
+          <w:rFonts w:asciiTheme="minorHAnsi" w:eastAsiaTheme="majorEastAsia" w:hAnsiTheme="minorHAnsi"/>
+          <w:color w:val="000000" w:themeColor="text1"/>
+          <w:sz w:val="24"/>
+          <w:szCs w:val="24"/>
+        </w:rPr>
+        <w:t>k=10</w:t>
+      </w:r>
+      <w:r>
+        <w:rPr>
+          <w:rFonts w:asciiTheme="minorHAnsi" w:hAnsiTheme="minorHAnsi"/>
+          <w:color w:val="000000" w:themeColor="text1"/>
+        </w:rPr>
+        <w:t>) with a prefix ("The "):</w:t>
+      </w:r>
+    </w:p>
+    <w:p>
+      <w:pPr>
+        <w:numPr>
+          <w:ilvl w:val="0"/>
+          <w:numId w:val="2"/>
+        </w:numPr>
+        <w:spacing w:before="100" w:beforeAutospacing="1" w:after="100" w:afterAutospacing="1"/>
+        <w:rPr>
+          <w:rFonts w:asciiTheme="minorHAnsi" w:hAnsiTheme="minorHAnsi"/>
+          <w:color w:val="000000" w:themeColor="text1"/>
+        </w:rPr>
+      </w:pPr>
+      <w:r>
+        <w:rPr>
+          <w:rStyle w:val="Emphasis"/>
+          <w:rFonts w:asciiTheme="minorHAnsi" w:eastAsiaTheme="majorEastAsia" w:hAnsiTheme="minorHAnsi"/>
+          <w:color w:val="000000" w:themeColor="text1"/>
+        </w:rPr>
+        <w:t>The I by too got saw, Whoke griet's to my fror Madem, That afor thy with forchediust a become word mace</w:t>
+      </w:r>
+      <w:r>
+        <w:rPr>
+          <w:rFonts w:ascii="Arial" w:hAnsi="Arial" w:cs="Arial"/>
+          <w:color w:val="000000" w:themeColor="text1"/>
+        </w:rPr>
+        <w:t>​</w:t>
+      </w:r>
+      <w:r>
+        <w:rPr>
+          <w:rFonts w:asciiTheme="minorHAnsi" w:hAnsiTheme="minorHAnsi" w:cs="Arial"/>
+          <w:color w:val="000000" w:themeColor="text1"/>
+          <w:rtl/>
+        </w:rPr>
+        <w:t xml:space="preserve"> </w:t>
+      </w:r>
+      <w:r>
+        <w:rPr>
+          <w:rStyle w:val="text-token-text-secondary"/>
+          <w:rFonts w:asciiTheme="minorHAnsi" w:eastAsiaTheme="majorEastAsia" w:hAnsiTheme="minorHAnsi"/>
+          <w:color w:val="000000" w:themeColor="text1"/>
+          <w:sz w:val="20"/>
+          <w:szCs w:val="20"/>
+        </w:rPr>
+        <w:t>sample_k10_ep1</w:t>
+      </w:r>
+    </w:p>
+    <w:p>
+      <w:pPr>
+        <w:numPr>
+          <w:ilvl w:val="0"/>
+          <w:numId w:val="2"/>
+        </w:numPr>
+        <w:spacing w:before="100" w:beforeAutospacing="1" w:after="100" w:afterAutospacing="1"/>
+        <w:rPr>
+          <w:rFonts w:asciiTheme="minorHAnsi" w:hAnsiTheme="minorHAnsi" w:cs="Arial"/>
+          <w:color w:val="000000" w:themeColor="text1"/>
+          <w:sz w:val="20"/>
+          <w:szCs w:val="20"/>
+        </w:rPr>
+      </w:pPr>
+      <w:r>
+        <w:rPr>
+          <w:rStyle w:val="Emphasis"/>
+          <w:rFonts w:asciiTheme="minorHAnsi" w:eastAsiaTheme="majorEastAsia" w:hAnsiTheme="minorHAnsi"/>
+          <w:color w:val="000000" w:themeColor="text1"/>
+        </w:rPr>
+        <w:t>The I be the so? VINCENTIO: This that I youngs. CARLINAL: Even lory soe with knife, shall edbunderfly</w:t>
+      </w:r>
+      <w:r>
+        <w:rPr>
+          <w:rFonts w:ascii="Arial" w:hAnsi="Arial" w:cs="Arial"/>
+          <w:color w:val="000000" w:themeColor="text1"/>
+        </w:rPr>
+        <w:t>​</w:t>
+      </w:r>
+      <w:r>
+        <w:rPr>
+          <w:rFonts w:asciiTheme="minorHAnsi" w:hAnsiTheme="minorHAnsi" w:cs="Arial"/>
+          <w:color w:val="000000" w:themeColor="text1"/>
+          <w:rtl/>
+        </w:rPr>
+        <w:t xml:space="preserve"> </w:t>
+      </w:r>
+      <w:r>
+        <w:rPr>
+          <w:rFonts w:asciiTheme="minorHAnsi" w:hAnsiTheme="minorHAnsi" w:cs="Arial"/>
+          <w:color w:val="000000" w:themeColor="text1"/>
+          <w:sz w:val="20"/>
+          <w:szCs w:val="20"/>
+        </w:rPr>
+        <w:t>sample_k10_ep2</w:t>
+      </w:r>
+    </w:p>
+    <w:p>
+      <w:pPr>
+        <w:numPr>
+          <w:ilvl w:val="0"/>
+          <w:numId w:val="2"/>
+        </w:numPr>
+        <w:spacing w:before="100" w:beforeAutospacing="1" w:after="100" w:afterAutospacing="1"/>
+        <w:rPr>
+          <w:rFonts w:asciiTheme="minorHAnsi" w:hAnsiTheme="minorHAnsi"/>
+          <w:color w:val="000000" w:themeColor="text1"/>
+          <w:sz w:val="20"/>
+          <w:szCs w:val="20"/>
+        </w:rPr>
+      </w:pPr>
+      <w:r>
+        <w:rPr>
+          <w:rStyle w:val="Emphasis"/>
+          <w:rFonts w:asciiTheme="minorHAnsi" w:eastAsiaTheme="majorEastAsia" w:hAnsiTheme="minorHAnsi"/>
+          <w:color w:val="000000" w:themeColor="text1"/>
+        </w:rPr>
+        <w:t>The I bigat your pant, That hadis my dishallly forswill be how clo's chalm wir ant with down awainn's po</w:t>
+      </w:r>
+      <w:r>
+        <w:rPr>
+          <w:rFonts w:ascii="Arial" w:hAnsi="Arial" w:cs="Arial"/>
+          <w:color w:val="000000" w:themeColor="text1"/>
+        </w:rPr>
+        <w:t>​</w:t>
+      </w:r>
+      <w:r>
+        <w:rPr>
+          <w:rFonts w:asciiTheme="minorHAnsi" w:hAnsiTheme="minorHAnsi" w:cs="Arial"/>
+          <w:color w:val="000000" w:themeColor="text1"/>
+          <w:rtl/>
+        </w:rPr>
+        <w:t xml:space="preserve"> </w:t>
+      </w:r>
+      <w:r>
+        <w:rPr>
+          <w:rStyle w:val="text-token-text-secondary"/>
+          <w:rFonts w:asciiTheme="minorHAnsi" w:eastAsiaTheme="majorEastAsia" w:hAnsiTheme="minorHAnsi"/>
+          <w:color w:val="000000" w:themeColor="text1"/>
+          <w:sz w:val="20"/>
+          <w:szCs w:val="20"/>
+        </w:rPr>
+        <w:t>sample_k10_ep3</w:t>
+      </w:r>
+    </w:p>
+    <w:p>
+      <w:pPr>
+        <w:numPr>
+          <w:ilvl w:val="0"/>
+          <w:numId w:val="2"/>
+        </w:numPr>
+        <w:spacing w:before="100" w:beforeAutospacing="1" w:after="100" w:afterAutospacing="1"/>
+        <w:rPr>
+          <w:rFonts w:asciiTheme="minorHAnsi" w:hAnsiTheme="minorHAnsi"/>
+          <w:color w:val="000000" w:themeColor="text1"/>
+          <w:sz w:val="20"/>
+          <w:szCs w:val="20"/>
+        </w:rPr>
+      </w:pPr>
+      <w:r>
+        <w:rPr>
+          <w:rStyle w:val="Emphasis"/>
+          <w:rFonts w:asciiTheme="minorHAnsi" w:eastAsiaTheme="majorEastAsia" w:hAnsiTheme="minorHAnsi"/>
+          <w:color w:val="000000" w:themeColor="text1"/>
+        </w:rPr>
+        <w:t>The him old alms. What I status: This when court, But thou say,Lancay, Torbally word, indine the make in</w:t>
+      </w:r>
+      <w:r>
+        <w:rPr>
+          <w:rFonts w:ascii="Arial" w:hAnsi="Arial" w:cs="Arial"/>
+          <w:color w:val="000000" w:themeColor="text1"/>
+          <w:sz w:val="20"/>
+          <w:szCs w:val="20"/>
+        </w:rPr>
+        <w:t>​</w:t>
+      </w:r>
+      <w:r>
+        <w:rPr>
+          <w:rFonts w:asciiTheme="minorHAnsi" w:hAnsiTheme="minorHAnsi" w:cs="Arial"/>
+          <w:color w:val="000000" w:themeColor="text1"/>
+          <w:sz w:val="20"/>
+          <w:szCs w:val="20"/>
+          <w:rtl/>
+        </w:rPr>
+        <w:t xml:space="preserve"> </w:t>
+      </w:r>
+      <w:r>
+        <w:rPr>
+          <w:rStyle w:val="text-token-text-secondary"/>
+          <w:rFonts w:asciiTheme="minorHAnsi" w:eastAsiaTheme="majorEastAsia" w:hAnsiTheme="minorHAnsi"/>
+          <w:color w:val="000000" w:themeColor="text1"/>
+          <w:sz w:val="20"/>
+          <w:szCs w:val="20"/>
+        </w:rPr>
+        <w:t>sample_k10_ep4</w:t>
+      </w:r>
+    </w:p>
+    <w:p>
+      <w:pPr>
+        <w:numPr>
+          <w:ilvl w:val="0"/>
+          <w:numId w:val="2"/>
+        </w:numPr>
+        <w:spacing w:before="100" w:beforeAutospacing="1" w:after="100" w:afterAutospacing="1"/>
+        <w:rPr>
+          <w:rFonts w:asciiTheme="minorHAnsi" w:hAnsiTheme="minorHAnsi"/>
+          <w:color w:val="000000" w:themeColor="text1"/>
+          <w:sz w:val="20"/>
+          <w:szCs w:val="20"/>
+        </w:rPr>
+      </w:pPr>
+      <w:r>
+        <w:rPr>
+          <w:rStyle w:val="Emphasis"/>
+          <w:rFonts w:asciiTheme="minorHAnsi" w:eastAsiaTheme="majorEastAsia" w:hAnsiTheme="minorHAnsi"/>
+          <w:color w:val="000000" w:themeColor="text1"/>
+        </w:rPr>
+        <w:t>The I'll not thee, to that the indying. Which she hath the hath he be my thought our shall be beat a nob</w:t>
+      </w:r>
+      <w:r>
+        <w:rPr>
+          <w:rFonts w:ascii="Arial" w:hAnsi="Arial" w:cs="Arial"/>
+          <w:color w:val="000000" w:themeColor="text1"/>
+        </w:rPr>
+        <w:t>​</w:t>
+      </w:r>
+      <w:r>
+        <w:rPr>
+          <w:rFonts w:asciiTheme="minorHAnsi" w:hAnsiTheme="minorHAnsi" w:cs="Arial"/>
+          <w:color w:val="000000" w:themeColor="text1"/>
+          <w:rtl/>
+        </w:rPr>
+        <w:t xml:space="preserve"> </w:t>
+      </w:r>
+      <w:r>
+        <w:rPr>
+          <w:rStyle w:val="text-token-text-secondary"/>
+          <w:rFonts w:asciiTheme="minorHAnsi" w:eastAsiaTheme="majorEastAsia" w:hAnsiTheme="minorHAnsi"/>
+          <w:color w:val="000000" w:themeColor="text1"/>
+          <w:sz w:val="20"/>
+          <w:szCs w:val="20"/>
+        </w:rPr>
+        <w:t>sample_k10_ep5</w:t>
+      </w:r>
+    </w:p>
+    <w:p>
+      <w:pPr>
+        <w:numPr>
+          <w:ilvl w:val="0"/>
+          <w:numId w:val="2"/>
+        </w:numPr>
+        <w:spacing w:before="100" w:beforeAutospacing="1" w:after="100" w:afterAutospacing="1"/>
+        <w:rPr>
+          <w:rFonts w:asciiTheme="minorHAnsi" w:hAnsiTheme="minorHAnsi"/>
+          <w:color w:val="000000" w:themeColor="text1"/>
+        </w:rPr>
+      </w:pPr>
+      <w:r>
+        <w:rPr>
+          <w:rStyle w:val="Emphasis"/>
+          <w:rFonts w:asciiTheme="minorHAnsi" w:eastAsiaTheme="majorEastAsia" w:hAnsiTheme="minorHAnsi"/>
+          <w:color w:val="000000" w:themeColor="text1"/>
+        </w:rPr>
+        <w:t>The 't from were uncle, Their that dengly these? ale luturin, Thrse! Mine aw no pon to man. And punnerat</w:t>
+      </w:r>
+      <w:r>
+        <w:rPr>
+          <w:rFonts w:ascii="Arial" w:hAnsi="Arial" w:cs="Arial"/>
+          <w:color w:val="000000" w:themeColor="text1"/>
+        </w:rPr>
+        <w:t>​</w:t>
+      </w:r>
+      <w:r>
+        <w:rPr>
+          <w:rFonts w:asciiTheme="minorHAnsi" w:hAnsiTheme="minorHAnsi" w:cs="Arial"/>
+          <w:color w:val="000000" w:themeColor="text1"/>
+          <w:rtl/>
+        </w:rPr>
+        <w:t xml:space="preserve"> </w:t>
+      </w:r>
+      <w:r>
+        <w:rPr>
+          <w:rStyle w:val="text-token-text-secondary"/>
+          <w:rFonts w:asciiTheme="minorHAnsi" w:eastAsiaTheme="majorEastAsia" w:hAnsiTheme="minorHAnsi"/>
+          <w:color w:val="000000" w:themeColor="text1"/>
+          <w:sz w:val="20"/>
+          <w:szCs w:val="20"/>
+        </w:rPr>
+        <w:t>sample_k10_ep6</w:t>
+      </w:r>
+    </w:p>
+    <w:p>
+      <w:pPr>
+        <w:numPr>
+          <w:ilvl w:val="0"/>
+          <w:numId w:val="2"/>
+        </w:numPr>
+        <w:spacing w:before="100" w:beforeAutospacing="1" w:after="100" w:afterAutospacing="1"/>
+        <w:rPr>
+          <w:rFonts w:asciiTheme="minorHAnsi" w:hAnsiTheme="minorHAnsi"/>
+          <w:color w:val="000000" w:themeColor="text1"/>
+          <w:sz w:val="20"/>
+          <w:szCs w:val="20"/>
+        </w:rPr>
+      </w:pPr>
+      <w:r>
+        <w:rPr>
+          <w:rStyle w:val="Emphasis"/>
+          <w:rFonts w:asciiTheme="minorHAnsi" w:eastAsiaTheme="majorEastAsia" w:hAnsiTheme="minorHAnsi"/>
+          <w:color w:val="000000" w:themeColor="text1"/>
+        </w:rPr>
+        <w:t>The I'll upon the peopine. LUCIO: Parry'd in thou hast take Carite trry, or her, dow Pursue against Whe</w:t>
+      </w:r>
+      <w:r>
+        <w:rPr>
+          <w:rFonts w:ascii="Arial" w:hAnsi="Arial" w:cs="Arial"/>
+          <w:color w:val="000000" w:themeColor="text1"/>
+        </w:rPr>
+        <w:t>​</w:t>
+      </w:r>
+      <w:r>
+        <w:rPr>
+          <w:rFonts w:asciiTheme="minorHAnsi" w:hAnsiTheme="minorHAnsi" w:cs="Arial"/>
+          <w:color w:val="000000" w:themeColor="text1"/>
+          <w:rtl/>
+        </w:rPr>
+        <w:t xml:space="preserve"> </w:t>
+      </w:r>
+      <w:r>
+        <w:rPr>
+          <w:rStyle w:val="text-token-text-secondary"/>
+          <w:rFonts w:asciiTheme="minorHAnsi" w:eastAsiaTheme="majorEastAsia" w:hAnsiTheme="minorHAnsi"/>
+          <w:color w:val="000000" w:themeColor="text1"/>
+          <w:sz w:val="20"/>
+          <w:szCs w:val="20"/>
+        </w:rPr>
+        <w:t>sample_k10_ep7</w:t>
+      </w:r>
+    </w:p>
+    <w:p>
+      <w:pPr>
+        <w:numPr>
+          <w:ilvl w:val="0"/>
+          <w:numId w:val="2"/>
+        </w:numPr>
+        <w:spacing w:before="100" w:beforeAutospacing="1" w:after="100" w:afterAutospacing="1"/>
+        <w:rPr>
+          <w:rFonts w:asciiTheme="minorHAnsi" w:hAnsiTheme="minorHAnsi"/>
+          <w:color w:val="000000" w:themeColor="text1"/>
+        </w:rPr>
+      </w:pPr>
+      <w:r>
+        <w:rPr>
+          <w:rStyle w:val="Emphasis"/>
+          <w:rFonts w:asciiTheme="minorHAnsi" w:eastAsiaTheme="majorEastAsia" w:hAnsiTheme="minorHAnsi"/>
+          <w:color w:val="000000" w:themeColor="text1"/>
+        </w:rPr>
+        <w:t>The in thy fortuccess if brother, and sepfrecity tords: think help million soot in off foof the cravains</w:t>
+      </w:r>
+      <w:r>
+        <w:rPr>
+          <w:rFonts w:ascii="Arial" w:hAnsi="Arial" w:cs="Arial"/>
+          <w:color w:val="000000" w:themeColor="text1"/>
+        </w:rPr>
+        <w:t>​</w:t>
+      </w:r>
+      <w:r>
+        <w:rPr>
+          <w:rFonts w:asciiTheme="minorHAnsi" w:hAnsiTheme="minorHAnsi" w:cs="Arial"/>
+          <w:color w:val="000000" w:themeColor="text1"/>
+          <w:rtl/>
+        </w:rPr>
+        <w:t xml:space="preserve"> </w:t>
+      </w:r>
+      <w:r>
+        <w:rPr>
+          <w:rStyle w:val="text-token-text-secondary"/>
+          <w:rFonts w:asciiTheme="minorHAnsi" w:eastAsiaTheme="majorEastAsia" w:hAnsiTheme="minorHAnsi"/>
+          <w:color w:val="000000" w:themeColor="text1"/>
+          <w:sz w:val="20"/>
+          <w:szCs w:val="20"/>
+        </w:rPr>
+        <w:t>sample_k10_ep8</w:t>
+      </w:r>
+    </w:p>
+    <w:p>
+      <w:pPr>
+        <w:numPr>
+          <w:ilvl w:val="0"/>
+          <w:numId w:val="2"/>
+        </w:numPr>
+        <w:spacing w:before="100" w:beforeAutospacing="1" w:after="100" w:afterAutospacing="1"/>
+        <w:rPr>
+          <w:rFonts w:asciiTheme="minorHAnsi" w:hAnsiTheme="minorHAnsi"/>
+          <w:color w:val="000000" w:themeColor="text1"/>
+          <w:sz w:val="20"/>
+          <w:szCs w:val="20"/>
+        </w:rPr>
+      </w:pPr>
+      <w:r>
+        <w:rPr>
+          <w:rStyle w:val="Emphasis"/>
+          <w:rFonts w:asciiTheme="minorHAnsi" w:eastAsiaTheme="majorEastAsia" w:hAnsiTheme="minorHAnsi"/>
+          <w:color w:val="000000" w:themeColor="text1"/>
+        </w:rPr>
+        <w:t>The it us this dein-it: so Rome, Good newl, fin. And met it, but vitence, eto yourted of Trankly in und</w:t>
+      </w:r>
+      <w:r>
+        <w:rPr>
+          <w:rFonts w:ascii="Arial" w:hAnsi="Arial" w:cs="Arial"/>
+          <w:color w:val="000000" w:themeColor="text1"/>
+        </w:rPr>
+        <w:t>​</w:t>
+      </w:r>
+      <w:r>
+        <w:rPr>
+          <w:rFonts w:asciiTheme="minorHAnsi" w:hAnsiTheme="minorHAnsi" w:cs="Arial"/>
+          <w:color w:val="000000" w:themeColor="text1"/>
+          <w:rtl/>
+        </w:rPr>
+        <w:t xml:space="preserve"> </w:t>
+      </w:r>
+      <w:r>
+        <w:rPr>
+          <w:rStyle w:val="text-token-text-secondary"/>
+          <w:rFonts w:asciiTheme="minorHAnsi" w:eastAsiaTheme="majorEastAsia" w:hAnsiTheme="minorHAnsi"/>
+          <w:color w:val="000000" w:themeColor="text1"/>
+          <w:sz w:val="20"/>
+          <w:szCs w:val="20"/>
+        </w:rPr>
+        <w:t>sample_k10_ep9</w:t>
+      </w:r>
+    </w:p>
+    <w:p>
+      <w:pPr>
+        <w:numPr>
+          <w:ilvl w:val="0"/>
+          <w:numId w:val="2"/>
+        </w:numPr>
+        <w:spacing w:before="100" w:beforeAutospacing="1" w:after="100" w:afterAutospacing="1"/>
+        <w:rPr>
+          <w:rFonts w:asciiTheme="minorHAnsi" w:hAnsiTheme="minorHAnsi"/>
+          <w:color w:val="000000" w:themeColor="text1"/>
+          <w:sz w:val="20"/>
+          <w:szCs w:val="20"/>
+        </w:rPr>
+      </w:pPr>
+      <w:r>
+        <w:rPr>
+          <w:rStyle w:val="Emphasis"/>
+          <w:rFonts w:asciiTheme="minorHAnsi" w:eastAsiaTheme="majorEastAsia" w:hAnsiTheme="minorHAnsi"/>
+          <w:color w:val="000000" w:themeColor="text1"/>
+        </w:rPr>
+        <w:t>The 'tis tears in hath so prephesprord, in them not the come to my wife himself dilious case thwardly co</w:t>
+      </w:r>
+      <w:r>
+        <w:rPr>
+          <w:rFonts w:ascii="Arial" w:hAnsi="Arial" w:cs="Arial"/>
+          <w:color w:val="000000" w:themeColor="text1"/>
+        </w:rPr>
+        <w:t>​</w:t>
+      </w:r>
+      <w:r>
+        <w:rPr>
+          <w:rFonts w:asciiTheme="minorHAnsi" w:hAnsiTheme="minorHAnsi" w:cs="Arial"/>
+          <w:color w:val="000000" w:themeColor="text1"/>
+          <w:rtl/>
+        </w:rPr>
+        <w:t xml:space="preserve"> </w:t>
+      </w:r>
+      <w:r>
+        <w:rPr>
+          <w:rStyle w:val="text-token-text-secondary"/>
+          <w:rFonts w:asciiTheme="minorHAnsi" w:eastAsiaTheme="majorEastAsia" w:hAnsiTheme="minorHAnsi"/>
+          <w:color w:val="000000" w:themeColor="text1"/>
+          <w:sz w:val="20"/>
+          <w:szCs w:val="20"/>
+        </w:rPr>
+        <w:t>sample_k10_ep10</w:t>
+      </w:r>
     </w:p>
     <w:sectPr>
       <w:pgSz w:w="12240" w:h="15840"/>
@@ -3149,8 +3847,124 @@
       </w:rPr>
     </w:lvl>
   </w:abstractNum>
+  <w:abstractNum w:abstractNumId="1" w15:restartNumberingAfterBreak="0">
+    <w:nsid w:val="6D67528D"/>
+    <w:multiLevelType w:val="multilevel"/>
+    <w:tmpl w:val="596C20E6"/>
+    <w:lvl w:ilvl="0">
+      <w:start w:val="1"/>
+      <w:numFmt w:val="decimal"/>
+      <w:lvlText w:val="%1."/>
+      <w:lvlJc w:val="left"/>
+      <w:pPr>
+        <w:tabs>
+          <w:tab w:val="num" w:pos="720"/>
+        </w:tabs>
+        <w:ind w:left="720" w:hanging="360"/>
+      </w:pPr>
+    </w:lvl>
+    <w:lvl w:ilvl="1" w:tentative="1">
+      <w:start w:val="1"/>
+      <w:numFmt w:val="decimal"/>
+      <w:lvlText w:val="%2."/>
+      <w:lvlJc w:val="left"/>
+      <w:pPr>
+        <w:tabs>
+          <w:tab w:val="num" w:pos="1440"/>
+        </w:tabs>
+        <w:ind w:left="1440" w:hanging="360"/>
+      </w:pPr>
+    </w:lvl>
+    <w:lvl w:ilvl="2" w:tentative="1">
+      <w:start w:val="1"/>
+      <w:numFmt w:val="decimal"/>
+      <w:lvlText w:val="%3."/>
+      <w:lvlJc w:val="left"/>
+      <w:pPr>
+        <w:tabs>
+          <w:tab w:val="num" w:pos="2160"/>
+        </w:tabs>
+        <w:ind w:left="2160" w:hanging="360"/>
+      </w:pPr>
+    </w:lvl>
+    <w:lvl w:ilvl="3" w:tentative="1">
+      <w:start w:val="1"/>
+      <w:numFmt w:val="decimal"/>
+      <w:lvlText w:val="%4."/>
+      <w:lvlJc w:val="left"/>
+      <w:pPr>
+        <w:tabs>
+          <w:tab w:val="num" w:pos="2880"/>
+        </w:tabs>
+        <w:ind w:left="2880" w:hanging="360"/>
+      </w:pPr>
+    </w:lvl>
+    <w:lvl w:ilvl="4" w:tentative="1">
+      <w:start w:val="1"/>
+      <w:numFmt w:val="decimal"/>
+      <w:lvlText w:val="%5."/>
+      <w:lvlJc w:val="left"/>
+      <w:pPr>
+        <w:tabs>
+          <w:tab w:val="num" w:pos="3600"/>
+        </w:tabs>
+        <w:ind w:left="3600" w:hanging="360"/>
+      </w:pPr>
+    </w:lvl>
+    <w:lvl w:ilvl="5" w:tentative="1">
+      <w:start w:val="1"/>
+      <w:numFmt w:val="decimal"/>
+      <w:lvlText w:val="%6."/>
+      <w:lvlJc w:val="left"/>
+      <w:pPr>
+        <w:tabs>
+          <w:tab w:val="num" w:pos="4320"/>
+        </w:tabs>
+        <w:ind w:left="4320" w:hanging="360"/>
+      </w:pPr>
+    </w:lvl>
+    <w:lvl w:ilvl="6" w:tentative="1">
+      <w:start w:val="1"/>
+      <w:numFmt w:val="decimal"/>
+      <w:lvlText w:val="%7."/>
+      <w:lvlJc w:val="left"/>
+      <w:pPr>
+        <w:tabs>
+          <w:tab w:val="num" w:pos="5040"/>
+        </w:tabs>
+        <w:ind w:left="5040" w:hanging="360"/>
+      </w:pPr>
+    </w:lvl>
+    <w:lvl w:ilvl="7" w:tentative="1">
+      <w:start w:val="1"/>
+      <w:numFmt w:val="decimal"/>
+      <w:lvlText w:val="%8."/>
+      <w:lvlJc w:val="left"/>
+      <w:pPr>
+        <w:tabs>
+          <w:tab w:val="num" w:pos="5760"/>
+        </w:tabs>
+        <w:ind w:left="5760" w:hanging="360"/>
+      </w:pPr>
+    </w:lvl>
+    <w:lvl w:ilvl="8" w:tentative="1">
+      <w:start w:val="1"/>
+      <w:numFmt w:val="decimal"/>
+      <w:lvlText w:val="%9."/>
+      <w:lvlJc w:val="left"/>
+      <w:pPr>
+        <w:tabs>
+          <w:tab w:val="num" w:pos="6480"/>
+        </w:tabs>
+        <w:ind w:left="6480" w:hanging="360"/>
+      </w:pPr>
+    </w:lvl>
+  </w:abstractNum>
   <w:num w:numId="1" w16cid:durableId="1867601380">
     <w:abstractNumId w:val="0"/>
+  </w:num>
+  <w:num w:numId="2" w16cid:durableId="980764743">
+    <w:abstractNumId w:val="1"/>
   </w:num>
 </w:numbering>
 </file>
@@ -4335,6 +5149,11 @@
       </w:rPr>
     </w:tblStylePr>
   </w:style>
+  <w:style w:type="character" w:customStyle="1" w:styleId="text-token-text-secondary">
+    <w:name w:val="text-token-text-secondary"/>
+    <w:basedOn w:val="DefaultParagraphFont"/>
+    <w:rsid w:val="00FE0453"/>
+  </w:style>
 </w:styles>
 </file>
 

</xml_diff>